<commit_message>
Documento terminado y sin errores
</commit_message>
<xml_diff>
--- a/Docs/ALCANCE - SHINE SERVER.docx
+++ b/Docs/ALCANCE - SHINE SERVER.docx
@@ -252,7 +252,7 @@
           <w:noProof/>
         </w:rPr>
         <w:pict w14:anchorId="54E441ED">
-          <v:line id="Conector recto 5" o:spid="_x0000_s1026" style="position:absolute;left:0;text-align:left;z-index:251660288;visibility:visible;mso-wrap-style:square;mso-wrap-distance-left:9pt;mso-wrap-distance-top:0;mso-wrap-distance-right:9pt;mso-wrap-distance-bottom:0;mso-position-horizontal:absolute;mso-position-horizontal-relative:text;mso-position-vertical:absolute;mso-position-vertical-relative:text" from="144.55pt,5.75pt" to="309.3pt,5.75pt" o:gfxdata="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" strokecolor="#eea03b" strokeweight=".5pt">
+          <v:line id="Conector recto 5" o:spid="_x0000_s2050" style="position:absolute;left:0;text-align:left;z-index:251660288;visibility:visible;mso-wrap-style:square;mso-wrap-distance-left:9pt;mso-wrap-distance-top:0;mso-wrap-distance-right:9pt;mso-wrap-distance-bottom:0;mso-position-horizontal:absolute;mso-position-horizontal-relative:text;mso-position-vertical:absolute;mso-position-vertical-relative:text" from="144.55pt,5.75pt" to="309.3pt,5.75pt" o:gfxdata="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" strokecolor="#eea03b" strokeweight=".5pt">
             <v:stroke joinstyle="miter"/>
           </v:line>
         </w:pict>
@@ -1919,7 +1919,29 @@
           <w:sz w:val="20"/>
           <w:szCs w:val="20"/>
         </w:rPr>
-        <w:t xml:space="preserve">Ingresar mi nickname </w:t>
+        <w:t xml:space="preserve">Ingresar mi </w:t>
+      </w:r>
+      <w:proofErr w:type="spellStart"/>
+      <w:r>
+        <w:rPr>
+          <w:rFonts w:ascii="Montserrat" w:hAnsi="Montserrat" w:cstheme="majorHAnsi"/>
+          <w:bCs/>
+          <w:color w:val="002060"/>
+          <w:sz w:val="20"/>
+          <w:szCs w:val="20"/>
+        </w:rPr>
+        <w:t>nickname</w:t>
+      </w:r>
+      <w:proofErr w:type="spellEnd"/>
+      <w:r>
+        <w:rPr>
+          <w:rFonts w:ascii="Montserrat" w:hAnsi="Montserrat" w:cstheme="majorHAnsi"/>
+          <w:bCs/>
+          <w:color w:val="002060"/>
+          <w:sz w:val="20"/>
+          <w:szCs w:val="20"/>
+        </w:rPr>
+        <w:t xml:space="preserve"> </w:t>
       </w:r>
     </w:p>
     <w:p>
@@ -2115,7 +2137,29 @@
           <w:sz w:val="20"/>
           <w:szCs w:val="20"/>
         </w:rPr>
-        <w:t xml:space="preserve">Ingresar nickname </w:t>
+        <w:t xml:space="preserve">Ingresar </w:t>
+      </w:r>
+      <w:proofErr w:type="spellStart"/>
+      <w:r>
+        <w:rPr>
+          <w:rFonts w:ascii="Montserrat" w:hAnsi="Montserrat" w:cstheme="majorHAnsi"/>
+          <w:bCs/>
+          <w:color w:val="002060"/>
+          <w:sz w:val="20"/>
+          <w:szCs w:val="20"/>
+        </w:rPr>
+        <w:t>nickname</w:t>
+      </w:r>
+      <w:proofErr w:type="spellEnd"/>
+      <w:r>
+        <w:rPr>
+          <w:rFonts w:ascii="Montserrat" w:hAnsi="Montserrat" w:cstheme="majorHAnsi"/>
+          <w:bCs/>
+          <w:color w:val="002060"/>
+          <w:sz w:val="20"/>
+          <w:szCs w:val="20"/>
+        </w:rPr>
+        <w:t xml:space="preserve"> </w:t>
       </w:r>
     </w:p>
     <w:p>
@@ -2856,32 +2900,18 @@
         <w:spacing w:line="360" w:lineRule="auto"/>
         <w:jc w:val="both"/>
         <w:rPr>
-          <w:rFonts w:ascii="Montserrat" w:hAnsi="Montserrat" w:cstheme="majorHAnsi"/>
-          <w:bCs/>
-          <w:color w:val="002060"/>
-          <w:sz w:val="20"/>
-          <w:szCs w:val="20"/>
-        </w:rPr>
-      </w:pPr>
-      <w:r>
-        <w:rPr>
-          <w:rFonts w:ascii="Montserrat" w:hAnsi="Montserrat" w:cstheme="majorHAnsi"/>
-          <w:bCs/>
-          <w:color w:val="002060"/>
-          <w:sz w:val="20"/>
-          <w:szCs w:val="20"/>
-        </w:rPr>
-        <w:t>m</w:t>
-      </w:r>
-      <w:r>
-        <w:rPr>
-          <w:rFonts w:ascii="Montserrat" w:hAnsi="Montserrat" w:cstheme="majorHAnsi"/>
-          <w:bCs/>
-          <w:color w:val="002060"/>
-          <w:sz w:val="20"/>
-          <w:szCs w:val="20"/>
-        </w:rPr>
-        <w:t xml:space="preserve">essage </w:t>
+          <w:rFonts w:asciiTheme="minorHAnsi" w:hAnsiTheme="minorHAnsi" w:cstheme="minorHAnsi"/>
+          <w:bCs/>
+          <w:color w:val="002060"/>
+        </w:rPr>
+      </w:pPr>
+      <w:r>
+        <w:rPr>
+          <w:rFonts w:asciiTheme="minorHAnsi" w:hAnsiTheme="minorHAnsi" w:cstheme="minorHAnsi"/>
+          <w:bCs/>
+          <w:color w:val="002060"/>
+        </w:rPr>
+        <w:t xml:space="preserve">Los tipos de Sparks son los ID de eventos que estaremos escuchando para poder saber que acción emitir. Debido a eso, los eventos tendrán un identificador que nos permita asociar las acciones o interacciones de las diferentes dinámicas y funcionalidades que contiene nuestro juego. </w:t>
       </w:r>
     </w:p>
     <w:p>
@@ -2905,7 +2935,7 @@
           <w:bCs/>
           <w:color w:val="002060"/>
         </w:rPr>
-        <w:t xml:space="preserve">Se encarga de transportar información entre nodos, los mensajes se pueden organizar en hilos. Los tipos que se manejan son: </w:t>
+        <w:t xml:space="preserve">Eventos </w:t>
       </w:r>
     </w:p>
     <w:p>
@@ -2918,23 +2948,21 @@
         <w:spacing w:line="360" w:lineRule="auto"/>
         <w:jc w:val="both"/>
         <w:rPr>
-          <w:rFonts w:ascii="Montserrat" w:hAnsi="Montserrat" w:cstheme="majorHAnsi"/>
-          <w:bCs/>
-          <w:color w:val="002060"/>
-          <w:sz w:val="20"/>
-          <w:szCs w:val="20"/>
-        </w:rPr>
-      </w:pPr>
-      <w:r>
-        <w:rPr>
-          <w:rFonts w:ascii="Montserrat" w:hAnsi="Montserrat" w:cstheme="majorHAnsi"/>
-          <w:bCs/>
-          <w:color w:val="002060"/>
-          <w:sz w:val="20"/>
-          <w:szCs w:val="20"/>
-        </w:rPr>
-        <w:t xml:space="preserve">Groupchat </w:t>
-      </w:r>
+          <w:rFonts w:asciiTheme="minorHAnsi" w:hAnsiTheme="minorHAnsi" w:cstheme="minorHAnsi"/>
+          <w:bCs/>
+          <w:color w:val="002060"/>
+        </w:rPr>
+      </w:pPr>
+      <w:proofErr w:type="spellStart"/>
+      <w:r>
+        <w:rPr>
+          <w:rFonts w:asciiTheme="minorHAnsi" w:hAnsiTheme="minorHAnsi" w:cstheme="minorHAnsi"/>
+          <w:bCs/>
+          <w:color w:val="002060"/>
+        </w:rPr>
+        <w:t>createRoom</w:t>
+      </w:r>
+      <w:proofErr w:type="spellEnd"/>
     </w:p>
     <w:p>
       <w:pPr>
@@ -2957,34 +2985,17 @@
           <w:bCs/>
           <w:color w:val="002060"/>
         </w:rPr>
-        <w:t xml:space="preserve">Se encarga de enviar un mensaje a los miembros del grupo al que pertenece. Los mensajes se muestran en la bandeja de entrada de todos los jugadores presentes. </w:t>
-      </w:r>
-    </w:p>
-    <w:p>
-      <w:pPr>
-        <w:pStyle w:val="Prrafodelista"/>
-        <w:spacing w:line="360" w:lineRule="auto"/>
-        <w:ind w:left="3600"/>
-        <w:jc w:val="both"/>
-        <w:rPr>
-          <w:rFonts w:asciiTheme="minorHAnsi" w:hAnsiTheme="minorHAnsi" w:cstheme="minorHAnsi"/>
-          <w:bCs/>
-          <w:color w:val="002060"/>
-        </w:rPr>
-      </w:pPr>
-    </w:p>
-    <w:p>
-      <w:pPr>
-        <w:pStyle w:val="Prrafodelista"/>
-        <w:spacing w:line="360" w:lineRule="auto"/>
-        <w:ind w:left="3600"/>
-        <w:jc w:val="both"/>
-        <w:rPr>
-          <w:rFonts w:asciiTheme="minorHAnsi" w:hAnsiTheme="minorHAnsi" w:cstheme="minorHAnsi"/>
-          <w:bCs/>
-          <w:color w:val="002060"/>
-        </w:rPr>
-      </w:pPr>
+        <w:t xml:space="preserve">Es el evento que nos indica que una nueva sala existe en nuestro servidor, se genera un evento que nos permite almacenar ese ID entre los valores existentes y nos </w:t>
+      </w:r>
+      <w:r>
+        <w:rPr>
+          <w:rFonts w:asciiTheme="minorHAnsi" w:hAnsiTheme="minorHAnsi" w:cstheme="minorHAnsi"/>
+          <w:bCs/>
+          <w:color w:val="002060"/>
+        </w:rPr>
+        <w:lastRenderedPageBreak/>
+        <w:t>permite compartir ese ID para que otros usuarios se conecten</w:t>
+      </w:r>
     </w:p>
     <w:p>
       <w:pPr>
@@ -2996,24 +3007,21 @@
         <w:spacing w:line="360" w:lineRule="auto"/>
         <w:jc w:val="both"/>
         <w:rPr>
-          <w:rFonts w:ascii="Montserrat" w:hAnsi="Montserrat" w:cstheme="majorHAnsi"/>
-          <w:bCs/>
-          <w:color w:val="002060"/>
-          <w:sz w:val="20"/>
-          <w:szCs w:val="20"/>
-        </w:rPr>
-      </w:pPr>
-      <w:r>
-        <w:rPr>
-          <w:rFonts w:ascii="Montserrat" w:hAnsi="Montserrat" w:cstheme="majorHAnsi"/>
-          <w:bCs/>
-          <w:color w:val="002060"/>
-          <w:sz w:val="20"/>
-          <w:szCs w:val="20"/>
-        </w:rPr>
-        <w:lastRenderedPageBreak/>
-        <w:t xml:space="preserve">Normal </w:t>
-      </w:r>
+          <w:rFonts w:asciiTheme="minorHAnsi" w:hAnsiTheme="minorHAnsi" w:cstheme="minorHAnsi"/>
+          <w:bCs/>
+          <w:color w:val="002060"/>
+        </w:rPr>
+      </w:pPr>
+      <w:proofErr w:type="spellStart"/>
+      <w:r>
+        <w:rPr>
+          <w:rFonts w:asciiTheme="minorHAnsi" w:hAnsiTheme="minorHAnsi" w:cstheme="minorHAnsi"/>
+          <w:bCs/>
+          <w:color w:val="002060"/>
+        </w:rPr>
+        <w:t>joinRoom</w:t>
+      </w:r>
+      <w:proofErr w:type="spellEnd"/>
     </w:p>
     <w:p>
       <w:pPr>
@@ -3036,67 +3044,40 @@
           <w:bCs/>
           <w:color w:val="002060"/>
         </w:rPr>
-        <w:t xml:space="preserve">Envía la presencia del jugador a la sala y lo habilita para poder interactuar en el juego y con sus compañeros de sala mediante mensajes </w:t>
-      </w:r>
-    </w:p>
-    <w:p>
-      <w:pPr>
-        <w:pStyle w:val="Prrafodelista"/>
-        <w:spacing w:line="360" w:lineRule="auto"/>
-        <w:ind w:left="3600"/>
-        <w:jc w:val="both"/>
-        <w:rPr>
-          <w:rFonts w:ascii="Montserrat" w:hAnsi="Montserrat" w:cstheme="majorHAnsi"/>
-          <w:bCs/>
-          <w:color w:val="002060"/>
-          <w:sz w:val="20"/>
-          <w:szCs w:val="20"/>
-        </w:rPr>
-      </w:pPr>
-    </w:p>
-    <w:p>
-      <w:pPr>
-        <w:pStyle w:val="Prrafodelista"/>
-        <w:numPr>
-          <w:ilvl w:val="1"/>
+        <w:t xml:space="preserve">Nos permite asignar a un usuario a una sala </w:t>
+      </w:r>
+    </w:p>
+    <w:p>
+      <w:pPr>
+        <w:pStyle w:val="Prrafodelista"/>
+        <w:numPr>
+          <w:ilvl w:val="3"/>
           <w:numId w:val="18"/>
         </w:numPr>
         <w:spacing w:line="360" w:lineRule="auto"/>
         <w:jc w:val="both"/>
         <w:rPr>
-          <w:rFonts w:ascii="Montserrat" w:hAnsi="Montserrat" w:cstheme="majorHAnsi"/>
-          <w:bCs/>
-          <w:color w:val="002060"/>
-          <w:sz w:val="20"/>
-          <w:szCs w:val="20"/>
-        </w:rPr>
-      </w:pPr>
-      <w:r>
-        <w:rPr>
-          <w:rFonts w:ascii="Montserrat" w:hAnsi="Montserrat" w:cstheme="majorHAnsi"/>
-          <w:bCs/>
-          <w:color w:val="002060"/>
-          <w:sz w:val="20"/>
-          <w:szCs w:val="20"/>
-        </w:rPr>
-        <w:t>r</w:t>
-      </w:r>
-      <w:r>
-        <w:rPr>
-          <w:rFonts w:ascii="Montserrat" w:hAnsi="Montserrat" w:cstheme="majorHAnsi"/>
-          <w:bCs/>
-          <w:color w:val="002060"/>
-          <w:sz w:val="20"/>
-          <w:szCs w:val="20"/>
-        </w:rPr>
-        <w:t>esponse</w:t>
-      </w:r>
-    </w:p>
-    <w:p>
-      <w:pPr>
-        <w:pStyle w:val="Prrafodelista"/>
-        <w:numPr>
-          <w:ilvl w:val="2"/>
+          <w:rFonts w:asciiTheme="minorHAnsi" w:hAnsiTheme="minorHAnsi" w:cstheme="minorHAnsi"/>
+          <w:bCs/>
+          <w:color w:val="002060"/>
+        </w:rPr>
+      </w:pPr>
+      <w:proofErr w:type="spellStart"/>
+      <w:r>
+        <w:rPr>
+          <w:rFonts w:asciiTheme="minorHAnsi" w:hAnsiTheme="minorHAnsi" w:cstheme="minorHAnsi"/>
+          <w:bCs/>
+          <w:color w:val="002060"/>
+        </w:rPr>
+        <w:t>chatRoom</w:t>
+      </w:r>
+      <w:proofErr w:type="spellEnd"/>
+    </w:p>
+    <w:p>
+      <w:pPr>
+        <w:pStyle w:val="Prrafodelista"/>
+        <w:numPr>
+          <w:ilvl w:val="4"/>
           <w:numId w:val="18"/>
         </w:numPr>
         <w:spacing w:line="360" w:lineRule="auto"/>
@@ -3113,86 +3094,40 @@
           <w:bCs/>
           <w:color w:val="002060"/>
         </w:rPr>
-        <w:t>Sirve par</w:t>
-      </w:r>
-      <w:r>
-        <w:rPr>
-          <w:rFonts w:asciiTheme="minorHAnsi" w:hAnsiTheme="minorHAnsi" w:cstheme="minorHAnsi"/>
-          <w:bCs/>
-          <w:color w:val="002060"/>
-        </w:rPr>
-        <w:t xml:space="preserve">a transmitir información concreta a un nodo. Este tipo de </w:t>
-      </w:r>
-      <w:r>
-        <w:rPr>
-          <w:rFonts w:asciiTheme="minorHAnsi" w:hAnsiTheme="minorHAnsi" w:cstheme="minorHAnsi"/>
-          <w:b/>
-          <w:color w:val="002060"/>
-        </w:rPr>
-        <w:t xml:space="preserve">Spark </w:t>
-      </w:r>
-      <w:r>
-        <w:rPr>
-          <w:rFonts w:asciiTheme="minorHAnsi" w:hAnsiTheme="minorHAnsi" w:cstheme="minorHAnsi"/>
-          <w:bCs/>
-          <w:color w:val="002060"/>
-        </w:rPr>
-        <w:t xml:space="preserve">nos ayuda a informar a nuestros miembros de la sala de los cambios de estado que existen entre la interacción del cliente y el juego. </w:t>
-      </w:r>
-    </w:p>
-    <w:p>
-      <w:pPr>
-        <w:pStyle w:val="Prrafodelista"/>
-        <w:numPr>
-          <w:ilvl w:val="1"/>
+        <w:t xml:space="preserve">Nos permite la interacción de mensajes entre los usuarios por medio de una sala </w:t>
+      </w:r>
+    </w:p>
+    <w:p>
+      <w:pPr>
+        <w:pStyle w:val="Prrafodelista"/>
+        <w:numPr>
+          <w:ilvl w:val="3"/>
           <w:numId w:val="18"/>
         </w:numPr>
         <w:spacing w:line="360" w:lineRule="auto"/>
         <w:jc w:val="both"/>
         <w:rPr>
-          <w:rFonts w:ascii="Montserrat" w:hAnsi="Montserrat" w:cstheme="majorHAnsi"/>
-          <w:bCs/>
-          <w:color w:val="002060"/>
-          <w:sz w:val="20"/>
-          <w:szCs w:val="20"/>
-        </w:rPr>
-      </w:pPr>
-      <w:r>
-        <w:rPr>
-          <w:rFonts w:ascii="Montserrat" w:hAnsi="Montserrat" w:cstheme="majorHAnsi"/>
-          <w:bCs/>
-          <w:color w:val="002060"/>
-          <w:sz w:val="20"/>
-          <w:szCs w:val="20"/>
-        </w:rPr>
-        <w:t>j</w:t>
-      </w:r>
-      <w:r>
-        <w:rPr>
-          <w:rFonts w:ascii="Montserrat" w:hAnsi="Montserrat" w:cstheme="majorHAnsi"/>
-          <w:bCs/>
-          <w:color w:val="002060"/>
-          <w:sz w:val="20"/>
-          <w:szCs w:val="20"/>
-        </w:rPr>
-        <w:t>oin</w:t>
-      </w:r>
-      <w:r>
-        <w:rPr>
-          <w:rFonts w:ascii="Montserrat" w:hAnsi="Montserrat" w:cstheme="majorHAnsi"/>
-          <w:bCs/>
-          <w:color w:val="002060"/>
-          <w:sz w:val="20"/>
-          <w:szCs w:val="20"/>
-        </w:rPr>
-        <w:t xml:space="preserve">Room </w:t>
-      </w:r>
-    </w:p>
-    <w:p>
-      <w:pPr>
-        <w:pStyle w:val="Prrafodelista"/>
-        <w:numPr>
-          <w:ilvl w:val="2"/>
+          <w:rFonts w:asciiTheme="minorHAnsi" w:hAnsiTheme="minorHAnsi" w:cstheme="minorHAnsi"/>
+          <w:bCs/>
+          <w:color w:val="002060"/>
+        </w:rPr>
+      </w:pPr>
+      <w:proofErr w:type="spellStart"/>
+      <w:r>
+        <w:rPr>
+          <w:rFonts w:asciiTheme="minorHAnsi" w:hAnsiTheme="minorHAnsi" w:cstheme="minorHAnsi"/>
+          <w:bCs/>
+          <w:color w:val="002060"/>
+        </w:rPr>
+        <w:t>startRoom</w:t>
+      </w:r>
+      <w:proofErr w:type="spellEnd"/>
+    </w:p>
+    <w:p>
+      <w:pPr>
+        <w:pStyle w:val="Prrafodelista"/>
+        <w:numPr>
+          <w:ilvl w:val="4"/>
           <w:numId w:val="18"/>
         </w:numPr>
         <w:spacing w:line="360" w:lineRule="auto"/>
@@ -3209,14 +3144,14 @@
           <w:bCs/>
           <w:color w:val="002060"/>
         </w:rPr>
-        <w:t xml:space="preserve">Sirve para tener un control de las salas que se han creado y de enviar una presencia que nos indica que los nuevos usuarios están en la sala. </w:t>
-      </w:r>
-    </w:p>
-    <w:p>
-      <w:pPr>
-        <w:pStyle w:val="Prrafodelista"/>
-        <w:numPr>
-          <w:ilvl w:val="1"/>
+        <w:t xml:space="preserve">Corresponde al evento que nos indica que el juego está por comenzar </w:t>
+      </w:r>
+    </w:p>
+    <w:p>
+      <w:pPr>
+        <w:pStyle w:val="Prrafodelista"/>
+        <w:numPr>
+          <w:ilvl w:val="3"/>
           <w:numId w:val="18"/>
         </w:numPr>
         <w:spacing w:line="360" w:lineRule="auto"/>
@@ -3227,91 +3162,166 @@
           <w:color w:val="002060"/>
         </w:rPr>
       </w:pPr>
-      <w:r>
-        <w:rPr>
-          <w:rFonts w:asciiTheme="minorHAnsi" w:hAnsiTheme="minorHAnsi" w:cstheme="minorHAnsi"/>
-          <w:bCs/>
-          <w:color w:val="002060"/>
-        </w:rPr>
-        <w:t>F</w:t>
-      </w:r>
-    </w:p>
-    <w:p>
-      <w:pPr>
-        <w:spacing w:line="360" w:lineRule="auto"/>
-        <w:jc w:val="both"/>
-        <w:rPr>
-          <w:rFonts w:cstheme="minorHAnsi"/>
-          <w:bCs/>
-          <w:color w:val="002060"/>
-        </w:rPr>
-      </w:pPr>
-    </w:p>
-    <w:p>
-      <w:pPr>
-        <w:spacing w:line="360" w:lineRule="auto"/>
-        <w:jc w:val="both"/>
-        <w:rPr>
-          <w:rFonts w:cstheme="minorHAnsi"/>
-          <w:bCs/>
-          <w:color w:val="002060"/>
-        </w:rPr>
-      </w:pPr>
-    </w:p>
-    <w:p>
-      <w:pPr>
-        <w:spacing w:line="360" w:lineRule="auto"/>
-        <w:jc w:val="both"/>
-        <w:rPr>
-          <w:rFonts w:cstheme="minorHAnsi"/>
-          <w:bCs/>
-          <w:color w:val="002060"/>
-        </w:rPr>
-      </w:pPr>
-    </w:p>
-    <w:p>
-      <w:pPr>
-        <w:spacing w:line="360" w:lineRule="auto"/>
-        <w:jc w:val="both"/>
-        <w:rPr>
-          <w:rFonts w:cstheme="minorHAnsi"/>
-          <w:bCs/>
-          <w:color w:val="002060"/>
-        </w:rPr>
-      </w:pPr>
-    </w:p>
-    <w:p>
-      <w:pPr>
-        <w:spacing w:line="360" w:lineRule="auto"/>
-        <w:jc w:val="both"/>
-        <w:rPr>
-          <w:rFonts w:cstheme="minorHAnsi"/>
-          <w:bCs/>
-          <w:color w:val="002060"/>
-        </w:rPr>
-      </w:pPr>
-    </w:p>
-    <w:p>
-      <w:pPr>
-        <w:spacing w:line="360" w:lineRule="auto"/>
-        <w:jc w:val="both"/>
-        <w:rPr>
-          <w:rFonts w:cstheme="minorHAnsi"/>
-          <w:bCs/>
-          <w:color w:val="002060"/>
-        </w:rPr>
-      </w:pPr>
-    </w:p>
-    <w:p>
-      <w:pPr>
-        <w:spacing w:line="360" w:lineRule="auto"/>
-        <w:jc w:val="both"/>
-        <w:rPr>
-          <w:rFonts w:cstheme="minorHAnsi"/>
-          <w:bCs/>
-          <w:color w:val="002060"/>
-        </w:rPr>
-      </w:pPr>
+      <w:proofErr w:type="spellStart"/>
+      <w:r>
+        <w:rPr>
+          <w:rFonts w:asciiTheme="minorHAnsi" w:hAnsiTheme="minorHAnsi" w:cstheme="minorHAnsi"/>
+          <w:bCs/>
+          <w:color w:val="002060"/>
+        </w:rPr>
+        <w:t>takeCard</w:t>
+      </w:r>
+      <w:proofErr w:type="spellEnd"/>
+    </w:p>
+    <w:p>
+      <w:pPr>
+        <w:pStyle w:val="Prrafodelista"/>
+        <w:numPr>
+          <w:ilvl w:val="4"/>
+          <w:numId w:val="18"/>
+        </w:numPr>
+        <w:spacing w:line="360" w:lineRule="auto"/>
+        <w:jc w:val="both"/>
+        <w:rPr>
+          <w:rFonts w:asciiTheme="minorHAnsi" w:hAnsiTheme="minorHAnsi" w:cstheme="minorHAnsi"/>
+          <w:bCs/>
+          <w:color w:val="002060"/>
+        </w:rPr>
+      </w:pPr>
+      <w:r>
+        <w:rPr>
+          <w:rFonts w:asciiTheme="minorHAnsi" w:hAnsiTheme="minorHAnsi" w:cstheme="minorHAnsi"/>
+          <w:bCs/>
+          <w:color w:val="002060"/>
+        </w:rPr>
+        <w:t xml:space="preserve">Corresponde al evento que se encarga de conocer los movimientos de mano que hacen los usuarios, nos ayuda a conocer en que momento debemos de actualizar nuestros contadores y mesas </w:t>
+      </w:r>
+    </w:p>
+    <w:p>
+      <w:pPr>
+        <w:pStyle w:val="Prrafodelista"/>
+        <w:numPr>
+          <w:ilvl w:val="3"/>
+          <w:numId w:val="18"/>
+        </w:numPr>
+        <w:spacing w:line="360" w:lineRule="auto"/>
+        <w:jc w:val="both"/>
+        <w:rPr>
+          <w:rFonts w:asciiTheme="minorHAnsi" w:hAnsiTheme="minorHAnsi" w:cstheme="minorHAnsi"/>
+          <w:bCs/>
+          <w:color w:val="002060"/>
+        </w:rPr>
+      </w:pPr>
+      <w:proofErr w:type="spellStart"/>
+      <w:r>
+        <w:rPr>
+          <w:rFonts w:asciiTheme="minorHAnsi" w:hAnsiTheme="minorHAnsi" w:cstheme="minorHAnsi"/>
+          <w:bCs/>
+          <w:color w:val="002060"/>
+        </w:rPr>
+        <w:t>makeMove</w:t>
+      </w:r>
+      <w:proofErr w:type="spellEnd"/>
+    </w:p>
+    <w:p>
+      <w:pPr>
+        <w:pStyle w:val="Prrafodelista"/>
+        <w:numPr>
+          <w:ilvl w:val="4"/>
+          <w:numId w:val="18"/>
+        </w:numPr>
+        <w:spacing w:line="360" w:lineRule="auto"/>
+        <w:jc w:val="both"/>
+        <w:rPr>
+          <w:rFonts w:asciiTheme="minorHAnsi" w:hAnsiTheme="minorHAnsi" w:cstheme="minorHAnsi"/>
+          <w:bCs/>
+          <w:color w:val="002060"/>
+        </w:rPr>
+      </w:pPr>
+      <w:r>
+        <w:rPr>
+          <w:rFonts w:asciiTheme="minorHAnsi" w:hAnsiTheme="minorHAnsi" w:cstheme="minorHAnsi"/>
+          <w:bCs/>
+          <w:color w:val="002060"/>
+        </w:rPr>
+        <w:t xml:space="preserve">Corresponde al evento que se encarga de realizar y controlar los movimientos del cliente </w:t>
+      </w:r>
+    </w:p>
+    <w:p>
+      <w:pPr>
+        <w:pStyle w:val="Prrafodelista"/>
+        <w:numPr>
+          <w:ilvl w:val="3"/>
+          <w:numId w:val="18"/>
+        </w:numPr>
+        <w:spacing w:line="360" w:lineRule="auto"/>
+        <w:jc w:val="both"/>
+        <w:rPr>
+          <w:rFonts w:asciiTheme="minorHAnsi" w:hAnsiTheme="minorHAnsi" w:cstheme="minorHAnsi"/>
+          <w:bCs/>
+          <w:color w:val="002060"/>
+        </w:rPr>
+      </w:pPr>
+      <w:proofErr w:type="spellStart"/>
+      <w:r>
+        <w:rPr>
+          <w:rFonts w:asciiTheme="minorHAnsi" w:hAnsiTheme="minorHAnsi" w:cstheme="minorHAnsi"/>
+          <w:bCs/>
+          <w:color w:val="002060"/>
+        </w:rPr>
+        <w:t>disconnect</w:t>
+      </w:r>
+      <w:proofErr w:type="spellEnd"/>
+      <w:r>
+        <w:rPr>
+          <w:rFonts w:asciiTheme="minorHAnsi" w:hAnsiTheme="minorHAnsi" w:cstheme="minorHAnsi"/>
+          <w:bCs/>
+          <w:color w:val="002060"/>
+        </w:rPr>
+        <w:t xml:space="preserve"> </w:t>
+      </w:r>
+    </w:p>
+    <w:p>
+      <w:pPr>
+        <w:pStyle w:val="Prrafodelista"/>
+        <w:numPr>
+          <w:ilvl w:val="4"/>
+          <w:numId w:val="18"/>
+        </w:numPr>
+        <w:spacing w:line="360" w:lineRule="auto"/>
+        <w:jc w:val="both"/>
+        <w:rPr>
+          <w:rFonts w:asciiTheme="minorHAnsi" w:hAnsiTheme="minorHAnsi" w:cstheme="minorHAnsi"/>
+          <w:bCs/>
+          <w:color w:val="002060"/>
+        </w:rPr>
+      </w:pPr>
+      <w:r>
+        <w:rPr>
+          <w:rFonts w:asciiTheme="minorHAnsi" w:hAnsiTheme="minorHAnsi" w:cstheme="minorHAnsi"/>
+          <w:bCs/>
+          <w:color w:val="002060"/>
+        </w:rPr>
+        <w:t xml:space="preserve">Corresponde al evento que se encarga de desconectar al cliente del </w:t>
+      </w:r>
+      <w:proofErr w:type="spellStart"/>
+      <w:r>
+        <w:rPr>
+          <w:rFonts w:asciiTheme="minorHAnsi" w:hAnsiTheme="minorHAnsi" w:cstheme="minorHAnsi"/>
+          <w:bCs/>
+          <w:color w:val="002060"/>
+        </w:rPr>
+        <w:t>room</w:t>
+      </w:r>
+      <w:proofErr w:type="spellEnd"/>
+      <w:r>
+        <w:rPr>
+          <w:rFonts w:asciiTheme="minorHAnsi" w:hAnsiTheme="minorHAnsi" w:cstheme="minorHAnsi"/>
+          <w:bCs/>
+          <w:color w:val="002060"/>
+        </w:rPr>
+        <w:t xml:space="preserve">/servidor </w:t>
+      </w:r>
     </w:p>
     <w:p>
       <w:pPr>
@@ -6400,7 +6410,21 @@
         <w:rPr>
           <w:rFonts w:asciiTheme="minorHAnsi" w:hAnsiTheme="minorHAnsi" w:cstheme="minorHAnsi"/>
         </w:rPr>
-        <w:t xml:space="preserve">Pensamos de forma asíncrona, pues no tendremos la capacidad de conocer si se activo o no un proceso, tenemos que escuchar a nuestro servidor para poder determinar la respuesta </w:t>
+        <w:t xml:space="preserve">Pensamos de forma asíncrona, pues no tendremos la capacidad de conocer si se </w:t>
+      </w:r>
+      <w:proofErr w:type="spellStart"/>
+      <w:r>
+        <w:rPr>
+          <w:rFonts w:asciiTheme="minorHAnsi" w:hAnsiTheme="minorHAnsi" w:cstheme="minorHAnsi"/>
+        </w:rPr>
+        <w:t>activo</w:t>
+      </w:r>
+      <w:proofErr w:type="spellEnd"/>
+      <w:r>
+        <w:rPr>
+          <w:rFonts w:asciiTheme="minorHAnsi" w:hAnsiTheme="minorHAnsi" w:cstheme="minorHAnsi"/>
+        </w:rPr>
+        <w:t xml:space="preserve"> o no un proceso, tenemos que escuchar a nuestro servidor para poder determinar la respuesta </w:t>
       </w:r>
     </w:p>
     <w:p>
@@ -6511,11 +6535,19 @@
           <w:rFonts w:asciiTheme="minorHAnsi" w:hAnsiTheme="minorHAnsi" w:cstheme="minorHAnsi"/>
         </w:rPr>
       </w:pPr>
-      <w:r>
-        <w:rPr>
-          <w:rFonts w:asciiTheme="minorHAnsi" w:hAnsiTheme="minorHAnsi" w:cstheme="minorHAnsi"/>
-        </w:rPr>
-        <w:t xml:space="preserve">Handler </w:t>
+      <w:proofErr w:type="spellStart"/>
+      <w:r>
+        <w:rPr>
+          <w:rFonts w:asciiTheme="minorHAnsi" w:hAnsiTheme="minorHAnsi" w:cstheme="minorHAnsi"/>
+        </w:rPr>
+        <w:t>Handler</w:t>
+      </w:r>
+      <w:proofErr w:type="spellEnd"/>
+      <w:r>
+        <w:rPr>
+          <w:rFonts w:asciiTheme="minorHAnsi" w:hAnsiTheme="minorHAnsi" w:cstheme="minorHAnsi"/>
+        </w:rPr>
+        <w:t xml:space="preserve"> </w:t>
       </w:r>
     </w:p>
     <w:p>
@@ -6531,11 +6563,19 @@
           <w:rFonts w:asciiTheme="minorHAnsi" w:hAnsiTheme="minorHAnsi" w:cstheme="minorHAnsi"/>
         </w:rPr>
       </w:pPr>
-      <w:r>
-        <w:rPr>
-          <w:rFonts w:asciiTheme="minorHAnsi" w:hAnsiTheme="minorHAnsi" w:cstheme="minorHAnsi"/>
-        </w:rPr>
-        <w:t xml:space="preserve">Brodcast </w:t>
+      <w:proofErr w:type="spellStart"/>
+      <w:r>
+        <w:rPr>
+          <w:rFonts w:asciiTheme="minorHAnsi" w:hAnsiTheme="minorHAnsi" w:cstheme="minorHAnsi"/>
+        </w:rPr>
+        <w:t>Brodcast</w:t>
+      </w:r>
+      <w:proofErr w:type="spellEnd"/>
+      <w:r>
+        <w:rPr>
+          <w:rFonts w:asciiTheme="minorHAnsi" w:hAnsiTheme="minorHAnsi" w:cstheme="minorHAnsi"/>
+        </w:rPr>
+        <w:t xml:space="preserve"> </w:t>
       </w:r>
     </w:p>
     <w:p>
@@ -6571,11 +6611,19 @@
           <w:rFonts w:asciiTheme="minorHAnsi" w:hAnsiTheme="minorHAnsi" w:cstheme="minorHAnsi"/>
         </w:rPr>
       </w:pPr>
-      <w:r>
-        <w:rPr>
-          <w:rFonts w:asciiTheme="minorHAnsi" w:hAnsiTheme="minorHAnsi" w:cstheme="minorHAnsi"/>
-        </w:rPr>
-        <w:t xml:space="preserve">GetUsername </w:t>
+      <w:proofErr w:type="spellStart"/>
+      <w:r>
+        <w:rPr>
+          <w:rFonts w:asciiTheme="minorHAnsi" w:hAnsiTheme="minorHAnsi" w:cstheme="minorHAnsi"/>
+        </w:rPr>
+        <w:t>GetUsername</w:t>
+      </w:r>
+      <w:proofErr w:type="spellEnd"/>
+      <w:r>
+        <w:rPr>
+          <w:rFonts w:asciiTheme="minorHAnsi" w:hAnsiTheme="minorHAnsi" w:cstheme="minorHAnsi"/>
+        </w:rPr>
+        <w:t xml:space="preserve"> </w:t>
       </w:r>
     </w:p>
     <w:p>
@@ -6591,11 +6639,19 @@
           <w:rFonts w:asciiTheme="minorHAnsi" w:hAnsiTheme="minorHAnsi" w:cstheme="minorHAnsi"/>
         </w:rPr>
       </w:pPr>
-      <w:r>
-        <w:rPr>
-          <w:rFonts w:asciiTheme="minorHAnsi" w:hAnsiTheme="minorHAnsi" w:cstheme="minorHAnsi"/>
-        </w:rPr>
-        <w:t xml:space="preserve">GetRoomID </w:t>
+      <w:proofErr w:type="spellStart"/>
+      <w:r>
+        <w:rPr>
+          <w:rFonts w:asciiTheme="minorHAnsi" w:hAnsiTheme="minorHAnsi" w:cstheme="minorHAnsi"/>
+        </w:rPr>
+        <w:t>GetRoomID</w:t>
+      </w:r>
+      <w:proofErr w:type="spellEnd"/>
+      <w:r>
+        <w:rPr>
+          <w:rFonts w:asciiTheme="minorHAnsi" w:hAnsiTheme="minorHAnsi" w:cstheme="minorHAnsi"/>
+        </w:rPr>
+        <w:t xml:space="preserve"> </w:t>
       </w:r>
     </w:p>
     <w:p>
@@ -6657,11 +6713,19 @@
           <w:rFonts w:asciiTheme="minorHAnsi" w:hAnsiTheme="minorHAnsi" w:cstheme="minorHAnsi"/>
         </w:rPr>
       </w:pPr>
-      <w:r>
-        <w:rPr>
-          <w:rFonts w:asciiTheme="minorHAnsi" w:hAnsiTheme="minorHAnsi" w:cstheme="minorHAnsi"/>
-        </w:rPr>
-        <w:t xml:space="preserve">WebSockets: 5000 </w:t>
+      <w:proofErr w:type="spellStart"/>
+      <w:r>
+        <w:rPr>
+          <w:rFonts w:asciiTheme="minorHAnsi" w:hAnsiTheme="minorHAnsi" w:cstheme="minorHAnsi"/>
+        </w:rPr>
+        <w:t>WebSockets</w:t>
+      </w:r>
+      <w:proofErr w:type="spellEnd"/>
+      <w:r>
+        <w:rPr>
+          <w:rFonts w:asciiTheme="minorHAnsi" w:hAnsiTheme="minorHAnsi" w:cstheme="minorHAnsi"/>
+        </w:rPr>
+        <w:t xml:space="preserve">: 5000 </w:t>
       </w:r>
     </w:p>
     <w:p>
@@ -6721,65 +6785,21 @@
         <w:rPr>
           <w:rFonts w:asciiTheme="minorHAnsi" w:hAnsiTheme="minorHAnsi" w:cstheme="minorHAnsi"/>
         </w:rPr>
-        <w:t xml:space="preserve">Al momento de establecer la conexión con el cliente y el servidor, tuvimos que aplicar correcciones a la mecánica / estructura actual del servidor. Pues, realizamos una integración de la librería de Socket.io para poder hacer uso de los WebSockets y así poder interactuar con nuestro cliente en Angular </w:t>
-      </w:r>
-    </w:p>
-    <w:p>
-      <w:pPr>
-        <w:pStyle w:val="Prrafodelista"/>
-        <w:numPr>
-          <w:ilvl w:val="0"/>
-          <w:numId w:val="14"/>
-        </w:numPr>
-        <w:spacing w:line="360" w:lineRule="auto"/>
-        <w:jc w:val="both"/>
-        <w:rPr>
-          <w:rFonts w:asciiTheme="minorHAnsi" w:hAnsiTheme="minorHAnsi" w:cstheme="minorHAnsi"/>
-        </w:rPr>
-      </w:pPr>
-      <w:r>
-        <w:rPr>
-          <w:rFonts w:asciiTheme="minorHAnsi" w:hAnsiTheme="minorHAnsi" w:cstheme="minorHAnsi"/>
-        </w:rPr>
-        <w:t>Maquetado del cliente</w:t>
-      </w:r>
-      <w:r>
-        <w:rPr>
-          <w:rFonts w:asciiTheme="minorHAnsi" w:hAnsiTheme="minorHAnsi" w:cstheme="minorHAnsi"/>
-        </w:rPr>
-        <w:t xml:space="preserve">  </w:t>
-      </w:r>
-    </w:p>
-    <w:p>
-      <w:pPr>
-        <w:pStyle w:val="Prrafodelista"/>
-        <w:numPr>
-          <w:ilvl w:val="1"/>
-          <w:numId w:val="14"/>
-        </w:numPr>
-        <w:spacing w:line="360" w:lineRule="auto"/>
-        <w:jc w:val="both"/>
-        <w:rPr>
-          <w:rFonts w:asciiTheme="minorHAnsi" w:hAnsiTheme="minorHAnsi" w:cstheme="minorHAnsi"/>
-        </w:rPr>
-      </w:pPr>
-      <w:r>
-        <w:rPr>
-          <w:rFonts w:asciiTheme="minorHAnsi" w:hAnsiTheme="minorHAnsi" w:cstheme="minorHAnsi"/>
-        </w:rPr>
-        <w:t xml:space="preserve">Al momento de realizar la pantalla que estaba destinada al juego se presentaron dificultades para que los elementos se posicionaran de manera correcta dentro </w:t>
-      </w:r>
-      <w:r>
-        <w:rPr>
-          <w:rFonts w:asciiTheme="minorHAnsi" w:hAnsiTheme="minorHAnsi" w:cstheme="minorHAnsi"/>
-        </w:rPr>
-        <w:t>del maquetado del cliente. Para, eso utilizamos clases personalizada</w:t>
-      </w:r>
-      <w:r>
-        <w:rPr>
-          <w:rFonts w:asciiTheme="minorHAnsi" w:hAnsiTheme="minorHAnsi" w:cstheme="minorHAnsi"/>
-        </w:rPr>
-        <w:t>s para resolver ciertos conflictos.</w:t>
+        <w:t xml:space="preserve">Al momento de establecer la conexión con el cliente y el servidor, tuvimos que aplicar correcciones a la mecánica / estructura actual del servidor. Pues, realizamos una integración de la librería de Socket.io para poder hacer uso de los </w:t>
+      </w:r>
+      <w:proofErr w:type="spellStart"/>
+      <w:r>
+        <w:rPr>
+          <w:rFonts w:asciiTheme="minorHAnsi" w:hAnsiTheme="minorHAnsi" w:cstheme="minorHAnsi"/>
+        </w:rPr>
+        <w:t>WebSockets</w:t>
+      </w:r>
+      <w:proofErr w:type="spellEnd"/>
+      <w:r>
+        <w:rPr>
+          <w:rFonts w:asciiTheme="minorHAnsi" w:hAnsiTheme="minorHAnsi" w:cstheme="minorHAnsi"/>
+        </w:rPr>
+        <w:t xml:space="preserve"> y así poder interactuar con nuestro cliente en Angular </w:t>
       </w:r>
     </w:p>
     <w:p>
@@ -6899,6 +6919,7 @@
           <w:sz w:val="22"/>
           <w:szCs w:val="22"/>
         </w:rPr>
+        <w:lastRenderedPageBreak/>
         <w:t xml:space="preserve">Fuetes consultadas </w:t>
       </w:r>
     </w:p>
@@ -6923,10 +6944,50 @@
           <w:i/>
           <w:iCs/>
         </w:rPr>
-        <w:t>TCP (Transmission Control Protocol): retrato del protocolo de transporte</w:t>
-      </w:r>
-      <w:r>
-        <w:t xml:space="preserve">. (2021, 17 septiembre). IONOS Digitalguide. </w:t>
+        <w:t>TCP (</w:t>
+      </w:r>
+      <w:proofErr w:type="spellStart"/>
+      <w:r>
+        <w:rPr>
+          <w:i/>
+          <w:iCs/>
+        </w:rPr>
+        <w:t>Transmission</w:t>
+      </w:r>
+      <w:proofErr w:type="spellEnd"/>
+      <w:r>
+        <w:rPr>
+          <w:i/>
+          <w:iCs/>
+        </w:rPr>
+        <w:t xml:space="preserve"> Control </w:t>
+      </w:r>
+      <w:proofErr w:type="spellStart"/>
+      <w:r>
+        <w:rPr>
+          <w:i/>
+          <w:iCs/>
+        </w:rPr>
+        <w:t>Protocol</w:t>
+      </w:r>
+      <w:proofErr w:type="spellEnd"/>
+      <w:r>
+        <w:rPr>
+          <w:i/>
+          <w:iCs/>
+        </w:rPr>
+        <w:t>): retrato del protocolo de transporte</w:t>
+      </w:r>
+      <w:r>
+        <w:t xml:space="preserve">. (2021, 17 septiembre). IONOS </w:t>
+      </w:r>
+      <w:proofErr w:type="spellStart"/>
+      <w:r>
+        <w:t>Digitalguide</w:t>
+      </w:r>
+      <w:proofErr w:type="spellEnd"/>
+      <w:r>
+        <w:t xml:space="preserve">. </w:t>
       </w:r>
       <w:hyperlink r:id="rId25" w:history="1">
         <w:r>

</xml_diff>